<commit_message>
Fixed insertion sorts dropping of nodes
</commit_message>
<xml_diff>
--- a/SOFT153 CW.docx
+++ b/SOFT153 CW.docx
@@ -57,13 +57,7 @@
         </w:numPr>
       </w:pPr>
       <w:r>
-        <w:t>Please find attached a Visual Studio solution with the linked list</w:t>
-      </w:r>
-      <w:r>
-        <w:t xml:space="preserve"> sorting</w:t>
-      </w:r>
-      <w:r>
-        <w:t xml:space="preserve"> functionality.</w:t>
+        <w:t>Please find attached a Visual Studio solution with the linked list sorting functionality.</w:t>
       </w:r>
     </w:p>
     <w:p>
@@ -421,7 +415,7 @@
         </w:tc>
         <w:tc>
           <w:tcPr>
-            <w:tcW w:w="1271" w:type="dxa"/>
+            <w:tcW w:w="1276" w:type="dxa"/>
           </w:tcPr>
           <w:p>
             <w:r>
@@ -446,7 +440,7 @@
         </w:tc>
         <w:tc>
           <w:tcPr>
-            <w:tcW w:w="1271" w:type="dxa"/>
+            <w:tcW w:w="1276" w:type="dxa"/>
           </w:tcPr>
           <w:p>
             <w:r>
@@ -471,7 +465,7 @@
         </w:tc>
         <w:tc>
           <w:tcPr>
-            <w:tcW w:w="1271" w:type="dxa"/>
+            <w:tcW w:w="1276" w:type="dxa"/>
           </w:tcPr>
           <w:p>
             <w:r>
@@ -496,7 +490,7 @@
         </w:tc>
         <w:tc>
           <w:tcPr>
-            <w:tcW w:w="1271" w:type="dxa"/>
+            <w:tcW w:w="1276" w:type="dxa"/>
           </w:tcPr>
           <w:p>
             <w:r>
@@ -521,7 +515,7 @@
         </w:tc>
         <w:tc>
           <w:tcPr>
-            <w:tcW w:w="1271" w:type="dxa"/>
+            <w:tcW w:w="1276" w:type="dxa"/>
           </w:tcPr>
           <w:p>
             <w:r>
@@ -546,7 +540,7 @@
         </w:tc>
         <w:tc>
           <w:tcPr>
-            <w:tcW w:w="1271" w:type="dxa"/>
+            <w:tcW w:w="1276" w:type="dxa"/>
           </w:tcPr>
           <w:p>
             <w:r>
@@ -571,7 +565,7 @@
         </w:tc>
         <w:tc>
           <w:tcPr>
-            <w:tcW w:w="1271" w:type="dxa"/>
+            <w:tcW w:w="1276" w:type="dxa"/>
           </w:tcPr>
           <w:p>
             <w:r>
@@ -596,7 +590,7 @@
         </w:tc>
         <w:tc>
           <w:tcPr>
-            <w:tcW w:w="1271" w:type="dxa"/>
+            <w:tcW w:w="1276" w:type="dxa"/>
           </w:tcPr>
           <w:p>
             <w:r>
@@ -606,14 +600,13 @@
         </w:tc>
       </w:tr>
     </w:tbl>
-    <w:p/>
     <w:p>
       <w:r>
         <w:rPr>
           <w:noProof/>
         </w:rPr>
         <w:drawing>
-          <wp:inline distT="0" distB="0" distL="0" distR="0" wp14:anchorId="6812791E" wp14:editId="536D8EB8">
+          <wp:inline distT="0" distB="0" distL="0" distR="0" wp14:anchorId="692C7B9B" wp14:editId="6A8EC6BE">
             <wp:extent cx="5486400" cy="3200400"/>
             <wp:effectExtent l="0" t="0" r="0" b="0"/>
             <wp:docPr id="4" name="Chart 4"/>
@@ -627,95 +620,18 @@
         </w:drawing>
       </w:r>
     </w:p>
-    <w:p/>
     <w:p>
       <w:pPr>
         <w:rPr>
           <w:u w:val="single"/>
         </w:rPr>
       </w:pPr>
-    </w:p>
-    <w:p>
-      <w:pPr>
-        <w:rPr>
-          <w:u w:val="single"/>
-        </w:rPr>
-      </w:pPr>
-    </w:p>
-    <w:p>
-      <w:pPr>
-        <w:rPr>
-          <w:u w:val="single"/>
-        </w:rPr>
-      </w:pPr>
-    </w:p>
-    <w:p>
-      <w:pPr>
-        <w:rPr>
-          <w:u w:val="single"/>
-        </w:rPr>
-      </w:pPr>
-    </w:p>
-    <w:p>
-      <w:pPr>
-        <w:rPr>
-          <w:u w:val="single"/>
-        </w:rPr>
-      </w:pPr>
-    </w:p>
-    <w:p>
-      <w:pPr>
-        <w:rPr>
-          <w:u w:val="single"/>
-        </w:rPr>
-      </w:pPr>
-    </w:p>
-    <w:p>
-      <w:pPr>
-        <w:rPr>
-          <w:u w:val="single"/>
-        </w:rPr>
-      </w:pPr>
-    </w:p>
-    <w:p>
-      <w:pPr>
-        <w:rPr>
-          <w:u w:val="single"/>
-        </w:rPr>
-      </w:pPr>
-    </w:p>
-    <w:p>
-      <w:pPr>
-        <w:rPr>
-          <w:u w:val="single"/>
-        </w:rPr>
-      </w:pPr>
-    </w:p>
-    <w:p>
-      <w:pPr>
-        <w:rPr>
-          <w:u w:val="single"/>
-        </w:rPr>
-      </w:pPr>
-    </w:p>
-    <w:p>
-      <w:pPr>
-        <w:rPr>
-          <w:u w:val="single"/>
-        </w:rPr>
-      </w:pPr>
-    </w:p>
-    <w:p>
-      <w:pPr>
-        <w:rPr>
-          <w:u w:val="single"/>
-        </w:rPr>
-      </w:pPr>
+      <w:bookmarkStart w:id="0" w:name="_GoBack"/>
+      <w:bookmarkEnd w:id="0"/>
       <w:r>
         <w:rPr>
           <w:u w:val="single"/>
         </w:rPr>
-        <w:lastRenderedPageBreak/>
         <w:t>Comparison</w:t>
       </w:r>
     </w:p>
@@ -760,8 +676,6 @@
       <w:r>
         <w:t>.</w:t>
       </w:r>
-      <w:bookmarkStart w:id="0" w:name="_GoBack"/>
-      <w:bookmarkEnd w:id="0"/>
     </w:p>
     <w:sectPr>
       <w:pgSz w:w="11906" w:h="16838"/>
@@ -1085,6 +999,7 @@
     <w:lsdException w:name="HTML Sample" w:semiHidden="1" w:unhideWhenUsed="1"/>
     <w:lsdException w:name="HTML Typewriter" w:semiHidden="1" w:unhideWhenUsed="1"/>
     <w:lsdException w:name="HTML Variable" w:semiHidden="1" w:unhideWhenUsed="1"/>
+    <w:lsdException w:name="Normal Table" w:semiHidden="1" w:unhideWhenUsed="1"/>
     <w:lsdException w:name="annotation subject" w:semiHidden="1" w:unhideWhenUsed="1"/>
     <w:lsdException w:name="No List" w:semiHidden="1" w:unhideWhenUsed="1"/>
     <w:lsdException w:name="Outline List 1" w:semiHidden="1" w:unhideWhenUsed="1"/>
@@ -1131,8 +1046,10 @@
     <w:lsdException w:name="Table Subtle 2" w:semiHidden="1" w:unhideWhenUsed="1"/>
     <w:lsdException w:name="Table Web 1" w:semiHidden="1" w:unhideWhenUsed="1"/>
     <w:lsdException w:name="Table Web 2" w:semiHidden="1" w:unhideWhenUsed="1"/>
+    <w:lsdException w:name="Table Web 3" w:semiHidden="1" w:unhideWhenUsed="1"/>
     <w:lsdException w:name="Balloon Text" w:semiHidden="1" w:unhideWhenUsed="1"/>
     <w:lsdException w:name="Table Grid" w:uiPriority="39"/>
+    <w:lsdException w:name="Table Theme" w:semiHidden="1" w:unhideWhenUsed="1"/>
     <w:lsdException w:name="Placeholder Text" w:semiHidden="1"/>
     <w:lsdException w:name="No Spacing" w:uiPriority="1" w:qFormat="1"/>
     <w:lsdException w:name="Light Shading" w:uiPriority="60"/>
@@ -2017,7 +1934,7 @@
           <c:smooth val="1"/>
           <c:extLst>
             <c:ext xmlns:c16="http://schemas.microsoft.com/office/drawing/2014/chart" uri="{C3380CC4-5D6E-409C-BE32-E72D297353CC}">
-              <c16:uniqueId val="{00000000-534D-475E-AC51-6EFABEFF619F}"/>
+              <c16:uniqueId val="{00000000-B114-41FC-8993-AA5DF6A83C59}"/>
             </c:ext>
           </c:extLst>
         </c:ser>

</xml_diff>

<commit_message>
Changed the document slightly and checked comments in code
</commit_message>
<xml_diff>
--- a/SOFT153 CW.docx
+++ b/SOFT153 CW.docx
@@ -626,8 +626,6 @@
           <w:u w:val="single"/>
         </w:rPr>
       </w:pPr>
-      <w:bookmarkStart w:id="0" w:name="_GoBack"/>
-      <w:bookmarkEnd w:id="0"/>
       <w:r>
         <w:rPr>
           <w:u w:val="single"/>
@@ -671,11 +669,46 @@
         <w:t>time complexity pattern</w:t>
       </w:r>
       <w:r>
-        <w:t xml:space="preserve"> and quicksort clearly shows it more closely represents O(n log n)</w:t>
+        <w:t xml:space="preserve"> and quicksort clearly shows it more closely represents </w:t>
+      </w:r>
+      <w:proofErr w:type="gramStart"/>
+      <w:r>
+        <w:t>O(</w:t>
+      </w:r>
+      <w:proofErr w:type="gramEnd"/>
+      <w:r>
+        <w:t xml:space="preserve">n </w:t>
+      </w:r>
+      <w:r>
+        <w:lastRenderedPageBreak/>
+        <w:t>log n)</w:t>
       </w:r>
       <w:r>
         <w:t>.</w:t>
       </w:r>
+      <w:r>
+        <w:t xml:space="preserve"> </w:t>
+      </w:r>
+      <w:r>
+        <w:t xml:space="preserve">After some research it appears that my insertion sort is seemingly more efficient than the average </w:t>
+      </w:r>
+      <w:r>
+        <w:t>insertion sort which is O(n</w:t>
+      </w:r>
+      <w:r>
+        <w:rPr>
+          <w:vertAlign w:val="superscript"/>
+        </w:rPr>
+        <w:t>2</w:t>
+      </w:r>
+      <w:r>
+        <w:t>)</w:t>
+      </w:r>
+      <w:r>
+        <w:t>.</w:t>
+      </w:r>
+      <w:bookmarkStart w:id="0" w:name="_GoBack"/>
+      <w:bookmarkEnd w:id="0"/>
     </w:p>
     <w:sectPr>
       <w:pgSz w:w="11906" w:h="16838"/>

</xml_diff>